<commit_message>
Commit manuscript outline Nov19 2021
</commit_message>
<xml_diff>
--- a/Manuscript/ManuscriptOutline/ManuscriptOutline_Topic6_11192021.docx
+++ b/Manuscript/ManuscriptOutline/ManuscriptOutline_Topic6_11192021.docx
@@ -2583,129 +2583,55 @@
     </w:p>
     <w:p>
       <w:pPr>
-        <w:spacing w:after="240" w:line="240" w:lineRule="auto"/>
-        <w:rPr>
-          <w:rFonts w:ascii="Times New Roman" w:eastAsia="Times New Roman" w:hAnsi="Times New Roman" w:cs="Times New Roman"/>
-          <w:sz w:val="24"/>
-          <w:szCs w:val="24"/>
-        </w:rPr>
-      </w:pPr>
-      <w:r>
-        <w:rPr>
-          <w:rFonts w:ascii="Times New Roman" w:eastAsia="Times New Roman" w:hAnsi="Times New Roman" w:cs="Times New Roman"/>
-          <w:sz w:val="24"/>
-          <w:szCs w:val="24"/>
-        </w:rPr>
+        <w:pStyle w:val="NormalWeb"/>
+        <w:spacing w:before="0" w:beforeAutospacing="0" w:after="0" w:afterAutospacing="0"/>
+      </w:pPr>
+      <w:r>
         <w:br/>
       </w:r>
       <w:r>
-        <w:rPr>
-          <w:rFonts w:ascii="Times New Roman" w:eastAsia="Times New Roman" w:hAnsi="Times New Roman" w:cs="Times New Roman"/>
-          <w:sz w:val="24"/>
-          <w:szCs w:val="24"/>
-        </w:rPr>
         <w:br/>
       </w:r>
       <w:r>
-        <w:rPr>
-          <w:rFonts w:ascii="Times New Roman" w:eastAsia="Times New Roman" w:hAnsi="Times New Roman" w:cs="Times New Roman"/>
-          <w:sz w:val="24"/>
-          <w:szCs w:val="24"/>
-        </w:rPr>
         <w:br/>
       </w:r>
       <w:r>
-        <w:rPr>
-          <w:rFonts w:ascii="Times New Roman" w:eastAsia="Times New Roman" w:hAnsi="Times New Roman" w:cs="Times New Roman"/>
-          <w:sz w:val="24"/>
-          <w:szCs w:val="24"/>
-        </w:rPr>
         <w:br/>
       </w:r>
       <w:r>
-        <w:rPr>
-          <w:rFonts w:ascii="Times New Roman" w:eastAsia="Times New Roman" w:hAnsi="Times New Roman" w:cs="Times New Roman"/>
-          <w:sz w:val="24"/>
-          <w:szCs w:val="24"/>
-        </w:rPr>
         <w:br/>
       </w:r>
       <w:r>
-        <w:rPr>
-          <w:rFonts w:ascii="Times New Roman" w:eastAsia="Times New Roman" w:hAnsi="Times New Roman" w:cs="Times New Roman"/>
-          <w:sz w:val="24"/>
-          <w:szCs w:val="24"/>
-        </w:rPr>
         <w:br/>
       </w:r>
       <w:r>
-        <w:rPr>
-          <w:rFonts w:ascii="Times New Roman" w:eastAsia="Times New Roman" w:hAnsi="Times New Roman" w:cs="Times New Roman"/>
-          <w:sz w:val="24"/>
-          <w:szCs w:val="24"/>
-        </w:rPr>
         <w:br/>
       </w:r>
       <w:r>
-        <w:rPr>
-          <w:rFonts w:ascii="Times New Roman" w:eastAsia="Times New Roman" w:hAnsi="Times New Roman" w:cs="Times New Roman"/>
-          <w:sz w:val="24"/>
-          <w:szCs w:val="24"/>
-        </w:rPr>
         <w:br/>
       </w:r>
       <w:r>
-        <w:rPr>
-          <w:rFonts w:ascii="Times New Roman" w:eastAsia="Times New Roman" w:hAnsi="Times New Roman" w:cs="Times New Roman"/>
-          <w:sz w:val="24"/>
-          <w:szCs w:val="24"/>
-        </w:rPr>
         <w:br/>
       </w:r>
       <w:r>
-        <w:rPr>
-          <w:rFonts w:ascii="Times New Roman" w:eastAsia="Times New Roman" w:hAnsi="Times New Roman" w:cs="Times New Roman"/>
-          <w:sz w:val="24"/>
-          <w:szCs w:val="24"/>
-        </w:rPr>
         <w:br/>
       </w:r>
       <w:r>
-        <w:rPr>
-          <w:rFonts w:ascii="Times New Roman" w:eastAsia="Times New Roman" w:hAnsi="Times New Roman" w:cs="Times New Roman"/>
-          <w:sz w:val="24"/>
-          <w:szCs w:val="24"/>
-        </w:rPr>
         <w:br/>
       </w:r>
       <w:r>
-        <w:rPr>
-          <w:rFonts w:ascii="Times New Roman" w:eastAsia="Times New Roman" w:hAnsi="Times New Roman" w:cs="Times New Roman"/>
-          <w:sz w:val="24"/>
-          <w:szCs w:val="24"/>
-        </w:rPr>
         <w:br/>
       </w:r>
       <w:r>
-        <w:rPr>
-          <w:rFonts w:ascii="Times New Roman" w:eastAsia="Times New Roman" w:hAnsi="Times New Roman" w:cs="Times New Roman"/>
-          <w:sz w:val="24"/>
-          <w:szCs w:val="24"/>
-        </w:rPr>
         <w:br/>
       </w:r>
       <w:r>
-        <w:rPr>
-          <w:rFonts w:ascii="Times New Roman" w:eastAsia="Times New Roman" w:hAnsi="Times New Roman" w:cs="Times New Roman"/>
-          <w:sz w:val="24"/>
-          <w:szCs w:val="24"/>
-        </w:rPr>
         <w:lastRenderedPageBreak/>
         <w:br/>
       </w:r>
       <w:r>
         <w:rPr>
-          <w:rFonts w:ascii="Arial" w:eastAsia="Times New Roman" w:hAnsi="Arial" w:cs="Arial"/>
+          <w:rFonts w:ascii="Arial" w:hAnsi="Arial" w:cs="Arial"/>
           <w:b/>
           <w:bCs/>
           <w:color w:val="000000"/>
@@ -2714,6 +2640,16 @@
         </w:rPr>
         <w:t>HYPOTHESIS FIGURE</w:t>
       </w:r>
+    </w:p>
+    <w:p>
+      <w:pPr>
+        <w:spacing w:after="0" w:line="240" w:lineRule="auto"/>
+        <w:rPr>
+          <w:rFonts w:ascii="Times New Roman" w:eastAsia="Times New Roman" w:hAnsi="Times New Roman" w:cs="Times New Roman"/>
+          <w:sz w:val="24"/>
+          <w:szCs w:val="24"/>
+        </w:rPr>
+      </w:pPr>
     </w:p>
     <w:p>
       <w:pPr>
@@ -2736,10 +2672,10 @@
           <w:bdr w:val="none" w:sz="0" w:space="0" w:color="auto" w:frame="1"/>
         </w:rPr>
         <w:drawing>
-          <wp:inline distT="0" distB="0" distL="0" distR="0" wp14:anchorId="3A9BE38A" wp14:editId="5E872315">
-            <wp:extent cx="5943600" cy="5220970"/>
-            <wp:effectExtent l="0" t="0" r="0" b="0"/>
-            <wp:docPr id="1" name="Picture 1" descr="Graphical user interface, application&#10;&#10;Description automatically generated"/>
+          <wp:inline distT="0" distB="0" distL="0" distR="0" wp14:anchorId="381E121F" wp14:editId="21BE2FE6">
+            <wp:extent cx="5096427" cy="4833547"/>
+            <wp:effectExtent l="0" t="0" r="0" b="5715"/>
+            <wp:docPr id="11" name="Picture 11"/>
             <wp:cNvGraphicFramePr>
               <a:graphicFrameLocks xmlns:a="http://schemas.openxmlformats.org/drawingml/2006/main" noChangeAspect="1"/>
             </wp:cNvGraphicFramePr>
@@ -2747,28 +2683,26 @@
               <a:graphicData uri="http://schemas.openxmlformats.org/drawingml/2006/picture">
                 <pic:pic xmlns:pic="http://schemas.openxmlformats.org/drawingml/2006/picture">
                   <pic:nvPicPr>
-                    <pic:cNvPr id="1" name="Picture 1" descr="Graphical user interface, application&#10;&#10;Description automatically generated"/>
+                    <pic:cNvPr id="11" name="Picture 11"/>
                     <pic:cNvPicPr>
                       <a:picLocks noChangeAspect="1" noChangeArrowheads="1"/>
                     </pic:cNvPicPr>
                   </pic:nvPicPr>
-                  <pic:blipFill>
-                    <a:blip r:embed="rId17">
+                  <pic:blipFill rotWithShape="1">
+                    <a:blip r:embed="rId17" cstate="print">
                       <a:extLst>
                         <a:ext uri="{28A0092B-C50C-407E-A947-70E740481C1C}">
                           <a14:useLocalDpi xmlns:a14="http://schemas.microsoft.com/office/drawing/2010/main" val="0"/>
                         </a:ext>
                       </a:extLst>
                     </a:blip>
-                    <a:srcRect/>
-                    <a:stretch>
-                      <a:fillRect/>
-                    </a:stretch>
+                    <a:srcRect l="4091" t="8982" r="5491" b="9515"/>
+                    <a:stretch/>
                   </pic:blipFill>
                   <pic:spPr bwMode="auto">
                     <a:xfrm>
                       <a:off x="0" y="0"/>
-                      <a:ext cx="5943600" cy="5220970"/>
+                      <a:ext cx="5097344" cy="4834417"/>
                     </a:xfrm>
                     <a:prstGeom prst="rect">
                       <a:avLst/>
@@ -2777,6 +2711,11 @@
                     <a:ln>
                       <a:noFill/>
                     </a:ln>
+                    <a:extLst>
+                      <a:ext uri="{53640926-AAD7-44D8-BBD7-CCE9431645EC}">
+                        <a14:shadowObscured xmlns:a14="http://schemas.microsoft.com/office/drawing/2010/main"/>
+                      </a:ext>
+                    </a:extLst>
                   </pic:spPr>
                 </pic:pic>
               </a:graphicData>
@@ -2810,61 +2749,42 @@
           <w:b/>
           <w:bCs/>
           <w:color w:val="000000"/>
-          <w:sz w:val="28"/>
-          <w:szCs w:val="28"/>
-        </w:rPr>
-        <w:t>Figure legend suggestions:</w:t>
-      </w:r>
-    </w:p>
-    <w:p>
-      <w:pPr>
-        <w:spacing w:after="0" w:line="240" w:lineRule="auto"/>
-        <w:rPr>
-          <w:rFonts w:ascii="Times New Roman" w:eastAsia="Times New Roman" w:hAnsi="Times New Roman" w:cs="Times New Roman"/>
-          <w:sz w:val="24"/>
-          <w:szCs w:val="24"/>
-        </w:rPr>
-      </w:pPr>
-      <w:r>
-        <w:rPr>
-          <w:rFonts w:ascii="Times New Roman" w:eastAsia="Times New Roman" w:hAnsi="Times New Roman" w:cs="Times New Roman"/>
-          <w:sz w:val="24"/>
-          <w:szCs w:val="24"/>
-        </w:rPr>
-        <w:br/>
-      </w:r>
-    </w:p>
-    <w:p>
-      <w:pPr>
-        <w:numPr>
-          <w:ilvl w:val="0"/>
-          <w:numId w:val="20"/>
-        </w:numPr>
-        <w:spacing w:after="0" w:line="240" w:lineRule="auto"/>
-        <w:textAlignment w:val="baseline"/>
-        <w:rPr>
-          <w:rFonts w:ascii="Arial" w:eastAsia="Times New Roman" w:hAnsi="Arial" w:cs="Arial"/>
-          <w:color w:val="000000"/>
-        </w:rPr>
-      </w:pPr>
-      <w:proofErr w:type="gramStart"/>
-      <w:r>
-        <w:rPr>
-          <w:rFonts w:ascii="Arial" w:eastAsia="Times New Roman" w:hAnsi="Arial" w:cs="Arial"/>
-          <w:color w:val="000000"/>
-        </w:rPr>
-        <w:t>Lorem  ipsum</w:t>
-      </w:r>
-      <w:proofErr w:type="gramEnd"/>
-      <w:r>
-        <w:rPr>
-          <w:rFonts w:ascii="Arial" w:eastAsia="Times New Roman" w:hAnsi="Arial" w:cs="Arial"/>
-          <w:color w:val="000000"/>
-        </w:rPr>
-        <w:t>...</w:t>
-      </w:r>
-    </w:p>
-    <w:p/>
+        </w:rPr>
+        <w:t>Figure legend:</w:t>
+      </w:r>
+    </w:p>
+    <w:p>
+      <w:pPr>
+        <w:spacing w:after="0" w:line="240" w:lineRule="auto"/>
+        <w:rPr>
+          <w:rFonts w:ascii="Times New Roman" w:eastAsia="Times New Roman" w:hAnsi="Times New Roman" w:cs="Times New Roman"/>
+          <w:sz w:val="24"/>
+          <w:szCs w:val="24"/>
+        </w:rPr>
+      </w:pPr>
+    </w:p>
+    <w:p>
+      <w:pPr>
+        <w:spacing w:after="0" w:line="240" w:lineRule="auto"/>
+        <w:rPr>
+          <w:rFonts w:ascii="Times New Roman" w:eastAsia="Times New Roman" w:hAnsi="Times New Roman" w:cs="Times New Roman"/>
+          <w:sz w:val="24"/>
+          <w:szCs w:val="24"/>
+        </w:rPr>
+      </w:pPr>
+      <w:r>
+        <w:rPr>
+          <w:rFonts w:ascii="Arial" w:eastAsia="Times New Roman" w:hAnsi="Arial" w:cs="Arial"/>
+          <w:color w:val="000000"/>
+        </w:rPr>
+        <w:t xml:space="preserve">An illustration of our model- and data-driven approach to extract obscure inferences from high-throughput OM data. OM metabolomics data typically contain molecular-level signatures of condition-specific biogeochemistry that are identifiable through advanced data-driven modeling techniques. </w:t>
+      </w:r>
+    </w:p>
+    <w:p>
+      <w:pPr>
+        <w:spacing w:after="240" w:line="240" w:lineRule="auto"/>
+      </w:pPr>
+    </w:p>
     <w:sectPr>
       <w:pgSz w:w="12240" w:h="15840"/>
       <w:pgMar w:top="1440" w:right="1440" w:bottom="1440" w:left="1440" w:header="720" w:footer="720" w:gutter="0"/>
@@ -5689,23 +5609,7 @@
   </w:num>
   <w:num w:numId="18">
     <w:abstractNumId w:val="15"/>
-    <w:lvlOverride w:ilvl="1">
-      <w:lvl w:ilvl="1">
-        <w:numFmt w:val="bullet"/>
-        <w:lvlText w:val=""/>
-        <w:lvlJc w:val="left"/>
-        <w:pPr>
-          <w:tabs>
-            <w:tab w:val="num" w:pos="1440"/>
-          </w:tabs>
-          <w:ind w:left="1440" w:hanging="360"/>
-        </w:pPr>
-        <w:rPr>
-          <w:rFonts w:ascii="Symbol" w:hAnsi="Symbol" w:hint="default"/>
-          <w:sz w:val="20"/>
-        </w:rPr>
-      </w:lvl>
-    </w:lvlOverride>
+    <w:lvlOverride w:ilvl="0"/>
   </w:num>
   <w:num w:numId="19">
     <w:abstractNumId w:val="10"/>

</xml_diff>